<commit_message>
Actualización de la solicitud 1
</commit_message>
<xml_diff>
--- a/Desarrollo/SSPP/Documentos/Solicitudes/Solicitud de cambios - 01 - Mejora del sistema de reportes.docx
+++ b/Desarrollo/SSPP/Documentos/Solicitudes/Solicitud de cambios - 01 - Mejora del sistema de reportes.docx
@@ -342,7 +342,7 @@
           <w:szCs w:val="32"/>
           <w:rtl w:val="0"/>
         </w:rPr>
-        <w:t xml:space="preserve">Versión 1.0</w:t>
+        <w:t xml:space="preserve">Versión 2.0</w:t>
       </w:r>
     </w:p>
     <w:p>
@@ -461,7 +461,7 @@
     <w:tbl>
       <w:tblPr>
         <w:tblStyle w:val="Table1"/>
-        <w:tblW w:w="8580.0" w:type="dxa"/>
+        <w:tblW w:w="9045.0" w:type="dxa"/>
         <w:jc w:val="left"/>
         <w:tblBorders>
           <w:top w:color="000000" w:space="0" w:sz="0" w:val="nil"/>
@@ -475,18 +475,18 @@
         <w:tblLook w:val="0600"/>
       </w:tblPr>
       <w:tblGrid>
-        <w:gridCol w:w="585"/>
-        <w:gridCol w:w="1155"/>
-        <w:gridCol w:w="840"/>
-        <w:gridCol w:w="2970"/>
-        <w:gridCol w:w="3030"/>
+        <w:gridCol w:w="780"/>
+        <w:gridCol w:w="1185"/>
+        <w:gridCol w:w="1380"/>
+        <w:gridCol w:w="2715"/>
+        <w:gridCol w:w="2985"/>
         <w:tblGridChange w:id="0">
           <w:tblGrid>
-            <w:gridCol w:w="585"/>
-            <w:gridCol w:w="1155"/>
-            <w:gridCol w:w="840"/>
-            <w:gridCol w:w="2970"/>
-            <w:gridCol w:w="3030"/>
+            <w:gridCol w:w="780"/>
+            <w:gridCol w:w="1185"/>
+            <w:gridCol w:w="1380"/>
+            <w:gridCol w:w="2715"/>
+            <w:gridCol w:w="2985"/>
           </w:tblGrid>
         </w:tblGridChange>
       </w:tblGrid>
@@ -505,6 +505,7 @@
               <w:bottom w:color="000000" w:space="0" w:sz="8" w:val="single"/>
               <w:right w:color="000000" w:space="0" w:sz="8" w:val="single"/>
             </w:tcBorders>
+            <w:shd w:fill="d9ead3" w:val="clear"/>
             <w:tcMar>
               <w:top w:w="100.0" w:type="dxa"/>
               <w:left w:w="100.0" w:type="dxa"/>
@@ -519,18 +520,20 @@
               <w:ind w:right="60"/>
               <w:jc w:val="center"/>
               <w:rPr>
-                <w:b w:val="1"/>
-                <w:sz w:val="20"/>
-                <w:szCs w:val="20"/>
+                <w:rFonts w:ascii="Times New Roman" w:cs="Times New Roman" w:eastAsia="Times New Roman" w:hAnsi="Times New Roman"/>
+                <w:b w:val="1"/>
+                <w:sz w:val="30"/>
+                <w:szCs w:val="30"/>
               </w:rPr>
             </w:pPr>
             <w:bookmarkStart w:colFirst="0" w:colLast="0" w:name="_30j0zll" w:id="0"/>
             <w:bookmarkEnd w:id="0"/>
             <w:r>
               <w:rPr>
-                <w:b w:val="1"/>
-                <w:sz w:val="20"/>
-                <w:szCs w:val="20"/>
+                <w:rFonts w:ascii="Times New Roman" w:cs="Times New Roman" w:eastAsia="Times New Roman" w:hAnsi="Times New Roman"/>
+                <w:b w:val="1"/>
+                <w:sz w:val="30"/>
+                <w:szCs w:val="30"/>
                 <w:rtl w:val="0"/>
               </w:rPr>
               <w:t xml:space="preserve">Historial de Revisiones</w:t>
@@ -552,33 +555,283 @@
               <w:bottom w:color="000000" w:space="0" w:sz="8" w:val="single"/>
               <w:right w:color="000000" w:space="0" w:sz="8" w:val="single"/>
             </w:tcBorders>
-            <w:shd w:fill="auto" w:val="clear"/>
-            <w:tcMar>
-              <w:top w:w="100.0" w:type="dxa"/>
-              <w:left w:w="100.0" w:type="dxa"/>
-              <w:bottom w:w="100.0" w:type="dxa"/>
-              <w:right w:w="100.0" w:type="dxa"/>
-            </w:tcMar>
-            <w:vAlign w:val="top"/>
-          </w:tcPr>
-          <w:p>
-            <w:pPr>
-              <w:rPr>
-                <w:b w:val="1"/>
-                <w:sz w:val="18"/>
-                <w:szCs w:val="18"/>
+            <w:shd w:fill="fff2cc" w:val="clear"/>
+            <w:tcMar>
+              <w:top w:w="100.0" w:type="dxa"/>
+              <w:left w:w="100.0" w:type="dxa"/>
+              <w:bottom w:w="100.0" w:type="dxa"/>
+              <w:right w:w="100.0" w:type="dxa"/>
+            </w:tcMar>
+            <w:vAlign w:val="top"/>
+          </w:tcPr>
+          <w:p>
+            <w:pPr>
+              <w:jc w:val="center"/>
+              <w:rPr>
+                <w:rFonts w:ascii="Times New Roman" w:cs="Times New Roman" w:eastAsia="Times New Roman" w:hAnsi="Times New Roman"/>
+                <w:b w:val="1"/>
+                <w:sz w:val="24"/>
+                <w:szCs w:val="24"/>
               </w:rPr>
             </w:pPr>
             <w:bookmarkStart w:colFirst="0" w:colLast="0" w:name="_30j0zll" w:id="0"/>
             <w:bookmarkEnd w:id="0"/>
             <w:r>
               <w:rPr>
-                <w:b w:val="1"/>
-                <w:sz w:val="18"/>
-                <w:szCs w:val="18"/>
+                <w:rFonts w:ascii="Times New Roman" w:cs="Times New Roman" w:eastAsia="Times New Roman" w:hAnsi="Times New Roman"/>
+                <w:b w:val="1"/>
+                <w:sz w:val="24"/>
+                <w:szCs w:val="24"/>
                 <w:rtl w:val="0"/>
               </w:rPr>
               <w:t xml:space="preserve">Item</w:t>
+            </w:r>
+          </w:p>
+        </w:tc>
+        <w:tc>
+          <w:tcPr>
+            <w:tcBorders>
+              <w:top w:color="000000" w:space="0" w:sz="0" w:val="nil"/>
+              <w:left w:color="000000" w:space="0" w:sz="0" w:val="nil"/>
+              <w:bottom w:color="000000" w:space="0" w:sz="8" w:val="single"/>
+              <w:right w:color="000000" w:space="0" w:sz="8" w:val="single"/>
+            </w:tcBorders>
+            <w:shd w:fill="fff2cc" w:val="clear"/>
+            <w:tcMar>
+              <w:top w:w="100.0" w:type="dxa"/>
+              <w:left w:w="100.0" w:type="dxa"/>
+              <w:bottom w:w="100.0" w:type="dxa"/>
+              <w:right w:w="100.0" w:type="dxa"/>
+            </w:tcMar>
+            <w:vAlign w:val="top"/>
+          </w:tcPr>
+          <w:p>
+            <w:pPr>
+              <w:jc w:val="center"/>
+              <w:rPr>
+                <w:rFonts w:ascii="Times New Roman" w:cs="Times New Roman" w:eastAsia="Times New Roman" w:hAnsi="Times New Roman"/>
+                <w:b w:val="1"/>
+                <w:sz w:val="24"/>
+                <w:szCs w:val="24"/>
+              </w:rPr>
+            </w:pPr>
+            <w:bookmarkStart w:colFirst="0" w:colLast="0" w:name="_30j0zll" w:id="0"/>
+            <w:bookmarkEnd w:id="0"/>
+            <w:r>
+              <w:rPr>
+                <w:rFonts w:ascii="Times New Roman" w:cs="Times New Roman" w:eastAsia="Times New Roman" w:hAnsi="Times New Roman"/>
+                <w:b w:val="1"/>
+                <w:sz w:val="24"/>
+                <w:szCs w:val="24"/>
+                <w:rtl w:val="0"/>
+              </w:rPr>
+              <w:t xml:space="preserve">Fecha</w:t>
+            </w:r>
+          </w:p>
+        </w:tc>
+        <w:tc>
+          <w:tcPr>
+            <w:tcBorders>
+              <w:top w:color="000000" w:space="0" w:sz="0" w:val="nil"/>
+              <w:left w:color="000000" w:space="0" w:sz="0" w:val="nil"/>
+              <w:bottom w:color="000000" w:space="0" w:sz="8" w:val="single"/>
+              <w:right w:color="000000" w:space="0" w:sz="8" w:val="single"/>
+            </w:tcBorders>
+            <w:shd w:fill="fff2cc" w:val="clear"/>
+            <w:tcMar>
+              <w:top w:w="100.0" w:type="dxa"/>
+              <w:left w:w="100.0" w:type="dxa"/>
+              <w:bottom w:w="100.0" w:type="dxa"/>
+              <w:right w:w="100.0" w:type="dxa"/>
+            </w:tcMar>
+            <w:vAlign w:val="top"/>
+          </w:tcPr>
+          <w:p>
+            <w:pPr>
+              <w:jc w:val="center"/>
+              <w:rPr>
+                <w:rFonts w:ascii="Times New Roman" w:cs="Times New Roman" w:eastAsia="Times New Roman" w:hAnsi="Times New Roman"/>
+                <w:b w:val="1"/>
+                <w:sz w:val="24"/>
+                <w:szCs w:val="24"/>
+              </w:rPr>
+            </w:pPr>
+            <w:bookmarkStart w:colFirst="0" w:colLast="0" w:name="_30j0zll" w:id="0"/>
+            <w:bookmarkEnd w:id="0"/>
+            <w:r>
+              <w:rPr>
+                <w:rFonts w:ascii="Times New Roman" w:cs="Times New Roman" w:eastAsia="Times New Roman" w:hAnsi="Times New Roman"/>
+                <w:b w:val="1"/>
+                <w:sz w:val="24"/>
+                <w:szCs w:val="24"/>
+                <w:rtl w:val="0"/>
+              </w:rPr>
+              <w:t xml:space="preserve">Versión</w:t>
+            </w:r>
+          </w:p>
+        </w:tc>
+        <w:tc>
+          <w:tcPr>
+            <w:tcBorders>
+              <w:top w:color="000000" w:space="0" w:sz="0" w:val="nil"/>
+              <w:left w:color="000000" w:space="0" w:sz="0" w:val="nil"/>
+              <w:bottom w:color="000000" w:space="0" w:sz="8" w:val="single"/>
+              <w:right w:color="000000" w:space="0" w:sz="8" w:val="single"/>
+            </w:tcBorders>
+            <w:shd w:fill="fff2cc" w:val="clear"/>
+            <w:tcMar>
+              <w:top w:w="100.0" w:type="dxa"/>
+              <w:left w:w="100.0" w:type="dxa"/>
+              <w:bottom w:w="100.0" w:type="dxa"/>
+              <w:right w:w="100.0" w:type="dxa"/>
+            </w:tcMar>
+            <w:vAlign w:val="top"/>
+          </w:tcPr>
+          <w:p>
+            <w:pPr>
+              <w:jc w:val="center"/>
+              <w:rPr>
+                <w:rFonts w:ascii="Times New Roman" w:cs="Times New Roman" w:eastAsia="Times New Roman" w:hAnsi="Times New Roman"/>
+                <w:b w:val="1"/>
+                <w:sz w:val="24"/>
+                <w:szCs w:val="24"/>
+              </w:rPr>
+            </w:pPr>
+            <w:bookmarkStart w:colFirst="0" w:colLast="0" w:name="_30j0zll" w:id="0"/>
+            <w:bookmarkEnd w:id="0"/>
+            <w:r>
+              <w:rPr>
+                <w:rFonts w:ascii="Times New Roman" w:cs="Times New Roman" w:eastAsia="Times New Roman" w:hAnsi="Times New Roman"/>
+                <w:b w:val="1"/>
+                <w:sz w:val="24"/>
+                <w:szCs w:val="24"/>
+                <w:rtl w:val="0"/>
+              </w:rPr>
+              <w:t xml:space="preserve">Descripción</w:t>
+            </w:r>
+          </w:p>
+        </w:tc>
+        <w:tc>
+          <w:tcPr>
+            <w:tcBorders>
+              <w:top w:color="000000" w:space="0" w:sz="0" w:val="nil"/>
+              <w:left w:color="000000" w:space="0" w:sz="0" w:val="nil"/>
+              <w:bottom w:color="000000" w:space="0" w:sz="8" w:val="single"/>
+              <w:right w:color="000000" w:space="0" w:sz="8" w:val="single"/>
+            </w:tcBorders>
+            <w:shd w:fill="fff2cc" w:val="clear"/>
+            <w:tcMar>
+              <w:top w:w="100.0" w:type="dxa"/>
+              <w:left w:w="100.0" w:type="dxa"/>
+              <w:bottom w:w="100.0" w:type="dxa"/>
+              <w:right w:w="100.0" w:type="dxa"/>
+            </w:tcMar>
+            <w:vAlign w:val="top"/>
+          </w:tcPr>
+          <w:p>
+            <w:pPr>
+              <w:jc w:val="center"/>
+              <w:rPr>
+                <w:rFonts w:ascii="Times New Roman" w:cs="Times New Roman" w:eastAsia="Times New Roman" w:hAnsi="Times New Roman"/>
+                <w:b w:val="1"/>
+                <w:sz w:val="24"/>
+                <w:szCs w:val="24"/>
+              </w:rPr>
+            </w:pPr>
+            <w:bookmarkStart w:colFirst="0" w:colLast="0" w:name="_30j0zll" w:id="0"/>
+            <w:bookmarkEnd w:id="0"/>
+            <w:r>
+              <w:rPr>
+                <w:rFonts w:ascii="Times New Roman" w:cs="Times New Roman" w:eastAsia="Times New Roman" w:hAnsi="Times New Roman"/>
+                <w:b w:val="1"/>
+                <w:sz w:val="24"/>
+                <w:szCs w:val="24"/>
+                <w:rtl w:val="0"/>
+              </w:rPr>
+              <w:t xml:space="preserve">Autor</w:t>
+            </w:r>
+          </w:p>
+        </w:tc>
+      </w:tr>
+      <w:tr>
+        <w:trPr>
+          <w:cantSplit w:val="0"/>
+          <w:trHeight w:val="590" w:hRule="atLeast"/>
+          <w:tblHeader w:val="0"/>
+        </w:trPr>
+        <w:tc>
+          <w:tcPr>
+            <w:tcBorders>
+              <w:top w:color="000000" w:space="0" w:sz="0" w:val="nil"/>
+              <w:left w:color="000000" w:space="0" w:sz="8" w:val="single"/>
+              <w:bottom w:color="000000" w:space="0" w:sz="8" w:val="single"/>
+              <w:right w:color="000000" w:space="0" w:sz="8" w:val="single"/>
+            </w:tcBorders>
+            <w:tcMar>
+              <w:top w:w="100.0" w:type="dxa"/>
+              <w:left w:w="100.0" w:type="dxa"/>
+              <w:bottom w:w="100.0" w:type="dxa"/>
+              <w:right w:w="100.0" w:type="dxa"/>
+            </w:tcMar>
+            <w:vAlign w:val="top"/>
+          </w:tcPr>
+          <w:p>
+            <w:pPr>
+              <w:jc w:val="center"/>
+              <w:rPr>
+                <w:rFonts w:ascii="Times New Roman" w:cs="Times New Roman" w:eastAsia="Times New Roman" w:hAnsi="Times New Roman"/>
+                <w:sz w:val="24"/>
+                <w:szCs w:val="24"/>
+              </w:rPr>
+            </w:pPr>
+            <w:bookmarkStart w:colFirst="0" w:colLast="0" w:name="_30j0zll" w:id="0"/>
+            <w:bookmarkEnd w:id="0"/>
+            <w:r>
+              <w:rPr>
+                <w:rFonts w:ascii="Times New Roman" w:cs="Times New Roman" w:eastAsia="Times New Roman" w:hAnsi="Times New Roman"/>
+                <w:sz w:val="24"/>
+                <w:szCs w:val="24"/>
+                <w:rtl w:val="0"/>
+              </w:rPr>
+              <w:t xml:space="preserve">1</w:t>
+            </w:r>
+          </w:p>
+        </w:tc>
+        <w:tc>
+          <w:tcPr>
+            <w:tcBorders>
+              <w:top w:color="000000" w:space="0" w:sz="0" w:val="nil"/>
+              <w:left w:color="000000" w:space="0" w:sz="0" w:val="nil"/>
+              <w:bottom w:color="000000" w:space="0" w:sz="8" w:val="single"/>
+              <w:right w:color="000000" w:space="0" w:sz="8" w:val="single"/>
+            </w:tcBorders>
+            <w:tcMar>
+              <w:top w:w="100.0" w:type="dxa"/>
+              <w:left w:w="100.0" w:type="dxa"/>
+              <w:bottom w:w="100.0" w:type="dxa"/>
+              <w:right w:w="100.0" w:type="dxa"/>
+            </w:tcMar>
+            <w:vAlign w:val="top"/>
+          </w:tcPr>
+          <w:p>
+            <w:pPr>
+              <w:jc w:val="center"/>
+              <w:rPr>
+                <w:rFonts w:ascii="Times New Roman" w:cs="Times New Roman" w:eastAsia="Times New Roman" w:hAnsi="Times New Roman"/>
+                <w:sz w:val="24"/>
+                <w:szCs w:val="24"/>
+              </w:rPr>
+            </w:pPr>
+            <w:bookmarkStart w:colFirst="0" w:colLast="0" w:name="_30j0zll" w:id="0"/>
+            <w:bookmarkEnd w:id="0"/>
+            <w:r>
+              <w:rPr>
+                <w:rFonts w:ascii="Times New Roman" w:cs="Times New Roman" w:eastAsia="Times New Roman" w:hAnsi="Times New Roman"/>
+                <w:sz w:val="24"/>
+                <w:szCs w:val="24"/>
+                <w:rtl w:val="0"/>
+              </w:rPr>
+              <w:t xml:space="preserve">18/6/2023</w:t>
             </w:r>
           </w:p>
         </w:tc>
@@ -601,22 +854,23 @@
           </w:tcPr>
           <w:p>
             <w:pPr>
-              <w:rPr>
-                <w:b w:val="1"/>
-                <w:sz w:val="18"/>
-                <w:szCs w:val="18"/>
+              <w:jc w:val="center"/>
+              <w:rPr>
+                <w:rFonts w:ascii="Times New Roman" w:cs="Times New Roman" w:eastAsia="Times New Roman" w:hAnsi="Times New Roman"/>
+                <w:sz w:val="24"/>
+                <w:szCs w:val="24"/>
               </w:rPr>
             </w:pPr>
             <w:bookmarkStart w:colFirst="0" w:colLast="0" w:name="_30j0zll" w:id="0"/>
             <w:bookmarkEnd w:id="0"/>
             <w:r>
               <w:rPr>
-                <w:b w:val="1"/>
-                <w:sz w:val="18"/>
-                <w:szCs w:val="18"/>
-                <w:rtl w:val="0"/>
-              </w:rPr>
-              <w:t xml:space="preserve">Fecha</w:t>
+                <w:rFonts w:ascii="Times New Roman" w:cs="Times New Roman" w:eastAsia="Times New Roman" w:hAnsi="Times New Roman"/>
+                <w:sz w:val="24"/>
+                <w:szCs w:val="24"/>
+                <w:rtl w:val="0"/>
+              </w:rPr>
+              <w:t xml:space="preserve">1.0</w:t>
             </w:r>
           </w:p>
         </w:tc>
@@ -639,22 +893,23 @@
           </w:tcPr>
           <w:p>
             <w:pPr>
-              <w:rPr>
-                <w:b w:val="1"/>
-                <w:sz w:val="18"/>
-                <w:szCs w:val="18"/>
+              <w:jc w:val="center"/>
+              <w:rPr>
+                <w:rFonts w:ascii="Times New Roman" w:cs="Times New Roman" w:eastAsia="Times New Roman" w:hAnsi="Times New Roman"/>
+                <w:sz w:val="24"/>
+                <w:szCs w:val="24"/>
               </w:rPr>
             </w:pPr>
             <w:bookmarkStart w:colFirst="0" w:colLast="0" w:name="_30j0zll" w:id="0"/>
             <w:bookmarkEnd w:id="0"/>
             <w:r>
               <w:rPr>
-                <w:b w:val="1"/>
-                <w:sz w:val="18"/>
-                <w:szCs w:val="18"/>
-                <w:rtl w:val="0"/>
-              </w:rPr>
-              <w:t xml:space="preserve">Versión</w:t>
+                <w:rFonts w:ascii="Times New Roman" w:cs="Times New Roman" w:eastAsia="Times New Roman" w:hAnsi="Times New Roman"/>
+                <w:sz w:val="24"/>
+                <w:szCs w:val="24"/>
+                <w:rtl w:val="0"/>
+              </w:rPr>
+              <w:t xml:space="preserve">Creación del documento</w:t>
             </w:r>
           </w:p>
         </w:tc>
@@ -677,22 +932,106 @@
           </w:tcPr>
           <w:p>
             <w:pPr>
-              <w:rPr>
-                <w:b w:val="1"/>
-                <w:sz w:val="18"/>
-                <w:szCs w:val="18"/>
+              <w:jc w:val="center"/>
+              <w:rPr>
+                <w:rFonts w:ascii="Times New Roman" w:cs="Times New Roman" w:eastAsia="Times New Roman" w:hAnsi="Times New Roman"/>
+                <w:sz w:val="24"/>
+                <w:szCs w:val="24"/>
               </w:rPr>
             </w:pPr>
             <w:bookmarkStart w:colFirst="0" w:colLast="0" w:name="_30j0zll" w:id="0"/>
             <w:bookmarkEnd w:id="0"/>
             <w:r>
               <w:rPr>
-                <w:b w:val="1"/>
-                <w:sz w:val="18"/>
-                <w:szCs w:val="18"/>
-                <w:rtl w:val="0"/>
-              </w:rPr>
-              <w:t xml:space="preserve">Descripción</w:t>
+                <w:rFonts w:ascii="Times New Roman" w:cs="Times New Roman" w:eastAsia="Times New Roman" w:hAnsi="Times New Roman"/>
+                <w:sz w:val="24"/>
+                <w:szCs w:val="24"/>
+                <w:rtl w:val="0"/>
+              </w:rPr>
+              <w:t xml:space="preserve">Anthony Bedia Gonzales</w:t>
+            </w:r>
+          </w:p>
+        </w:tc>
+      </w:tr>
+      <w:tr>
+        <w:trPr>
+          <w:cantSplit w:val="0"/>
+          <w:trHeight w:val="590" w:hRule="atLeast"/>
+          <w:tblHeader w:val="0"/>
+        </w:trPr>
+        <w:tc>
+          <w:tcPr>
+            <w:tcBorders>
+              <w:top w:color="000000" w:space="0" w:sz="0" w:val="nil"/>
+              <w:left w:color="000000" w:space="0" w:sz="8" w:val="single"/>
+              <w:bottom w:color="000000" w:space="0" w:sz="8" w:val="single"/>
+              <w:right w:color="000000" w:space="0" w:sz="8" w:val="single"/>
+            </w:tcBorders>
+            <w:tcMar>
+              <w:top w:w="100.0" w:type="dxa"/>
+              <w:left w:w="100.0" w:type="dxa"/>
+              <w:bottom w:w="100.0" w:type="dxa"/>
+              <w:right w:w="100.0" w:type="dxa"/>
+            </w:tcMar>
+            <w:vAlign w:val="top"/>
+          </w:tcPr>
+          <w:p>
+            <w:pPr>
+              <w:jc w:val="center"/>
+              <w:rPr>
+                <w:rFonts w:ascii="Times New Roman" w:cs="Times New Roman" w:eastAsia="Times New Roman" w:hAnsi="Times New Roman"/>
+                <w:sz w:val="24"/>
+                <w:szCs w:val="24"/>
+              </w:rPr>
+            </w:pPr>
+            <w:bookmarkStart w:colFirst="0" w:colLast="0" w:name="_30j0zll" w:id="0"/>
+            <w:bookmarkEnd w:id="0"/>
+            <w:r>
+              <w:rPr>
+                <w:rFonts w:ascii="Times New Roman" w:cs="Times New Roman" w:eastAsia="Times New Roman" w:hAnsi="Times New Roman"/>
+                <w:sz w:val="24"/>
+                <w:szCs w:val="24"/>
+                <w:rtl w:val="0"/>
+              </w:rPr>
+              <w:t xml:space="preserve">2</w:t>
+            </w:r>
+          </w:p>
+        </w:tc>
+        <w:tc>
+          <w:tcPr>
+            <w:tcBorders>
+              <w:top w:color="000000" w:space="0" w:sz="0" w:val="nil"/>
+              <w:left w:color="000000" w:space="0" w:sz="0" w:val="nil"/>
+              <w:bottom w:color="000000" w:space="0" w:sz="8" w:val="single"/>
+              <w:right w:color="000000" w:space="0" w:sz="8" w:val="single"/>
+            </w:tcBorders>
+            <w:tcMar>
+              <w:top w:w="100.0" w:type="dxa"/>
+              <w:left w:w="100.0" w:type="dxa"/>
+              <w:bottom w:w="100.0" w:type="dxa"/>
+              <w:right w:w="100.0" w:type="dxa"/>
+            </w:tcMar>
+            <w:vAlign w:val="top"/>
+          </w:tcPr>
+          <w:p>
+            <w:pPr>
+              <w:jc w:val="center"/>
+              <w:rPr>
+                <w:rFonts w:ascii="Times New Roman" w:cs="Times New Roman" w:eastAsia="Times New Roman" w:hAnsi="Times New Roman"/>
+                <w:sz w:val="24"/>
+                <w:szCs w:val="24"/>
+              </w:rPr>
+            </w:pPr>
+            <w:bookmarkStart w:colFirst="0" w:colLast="0" w:name="_30j0zll" w:id="0"/>
+            <w:bookmarkEnd w:id="0"/>
+            <w:r>
+              <w:rPr>
+                <w:rFonts w:ascii="Times New Roman" w:cs="Times New Roman" w:eastAsia="Times New Roman" w:hAnsi="Times New Roman"/>
+                <w:sz w:val="24"/>
+                <w:szCs w:val="24"/>
+                <w:rtl w:val="0"/>
+              </w:rPr>
+              <w:t xml:space="preserve">26/6/2023</w:t>
             </w:r>
           </w:p>
         </w:tc>
@@ -715,67 +1054,23 @@
           </w:tcPr>
           <w:p>
             <w:pPr>
-              <w:rPr>
-                <w:b w:val="1"/>
-                <w:sz w:val="18"/>
-                <w:szCs w:val="18"/>
+              <w:jc w:val="center"/>
+              <w:rPr>
+                <w:rFonts w:ascii="Times New Roman" w:cs="Times New Roman" w:eastAsia="Times New Roman" w:hAnsi="Times New Roman"/>
+                <w:sz w:val="24"/>
+                <w:szCs w:val="24"/>
               </w:rPr>
             </w:pPr>
             <w:bookmarkStart w:colFirst="0" w:colLast="0" w:name="_30j0zll" w:id="0"/>
             <w:bookmarkEnd w:id="0"/>
             <w:r>
               <w:rPr>
-                <w:b w:val="1"/>
-                <w:sz w:val="18"/>
-                <w:szCs w:val="18"/>
-                <w:rtl w:val="0"/>
-              </w:rPr>
-              <w:t xml:space="preserve">Autor</w:t>
-            </w:r>
-          </w:p>
-        </w:tc>
-      </w:tr>
-      <w:tr>
-        <w:trPr>
-          <w:cantSplit w:val="0"/>
-          <w:trHeight w:val="590" w:hRule="atLeast"/>
-          <w:tblHeader w:val="0"/>
-        </w:trPr>
-        <w:tc>
-          <w:tcPr>
-            <w:tcBorders>
-              <w:top w:color="000000" w:space="0" w:sz="0" w:val="nil"/>
-              <w:left w:color="000000" w:space="0" w:sz="8" w:val="single"/>
-              <w:bottom w:color="000000" w:space="0" w:sz="8" w:val="single"/>
-              <w:right w:color="000000" w:space="0" w:sz="8" w:val="single"/>
-            </w:tcBorders>
-            <w:shd w:fill="auto" w:val="clear"/>
-            <w:tcMar>
-              <w:top w:w="100.0" w:type="dxa"/>
-              <w:left w:w="100.0" w:type="dxa"/>
-              <w:bottom w:w="100.0" w:type="dxa"/>
-              <w:right w:w="100.0" w:type="dxa"/>
-            </w:tcMar>
-            <w:vAlign w:val="top"/>
-          </w:tcPr>
-          <w:p>
-            <w:pPr>
-              <w:rPr>
-                <w:b w:val="1"/>
-                <w:sz w:val="20"/>
-                <w:szCs w:val="20"/>
-              </w:rPr>
-            </w:pPr>
-            <w:bookmarkStart w:colFirst="0" w:colLast="0" w:name="_30j0zll" w:id="0"/>
-            <w:bookmarkEnd w:id="0"/>
-            <w:r>
-              <w:rPr>
-                <w:b w:val="1"/>
-                <w:sz w:val="20"/>
-                <w:szCs w:val="20"/>
-                <w:rtl w:val="0"/>
-              </w:rPr>
-              <w:t xml:space="preserve">1</w:t>
+                <w:rFonts w:ascii="Times New Roman" w:cs="Times New Roman" w:eastAsia="Times New Roman" w:hAnsi="Times New Roman"/>
+                <w:sz w:val="24"/>
+                <w:szCs w:val="24"/>
+                <w:rtl w:val="0"/>
+              </w:rPr>
+              <w:t xml:space="preserve">2.0</w:t>
             </w:r>
           </w:p>
         </w:tc>
@@ -798,31 +1093,23 @@
           </w:tcPr>
           <w:p>
             <w:pPr>
-              <w:rPr>
-                <w:b w:val="1"/>
-                <w:sz w:val="20"/>
-                <w:szCs w:val="20"/>
+              <w:jc w:val="center"/>
+              <w:rPr>
+                <w:rFonts w:ascii="Times New Roman" w:cs="Times New Roman" w:eastAsia="Times New Roman" w:hAnsi="Times New Roman"/>
+                <w:sz w:val="24"/>
+                <w:szCs w:val="24"/>
               </w:rPr>
             </w:pPr>
             <w:bookmarkStart w:colFirst="0" w:colLast="0" w:name="_30j0zll" w:id="0"/>
             <w:bookmarkEnd w:id="0"/>
             <w:r>
               <w:rPr>
-                <w:b w:val="1"/>
-                <w:sz w:val="20"/>
-                <w:szCs w:val="20"/>
-                <w:rtl w:val="0"/>
-              </w:rPr>
-              <w:t xml:space="preserve">18</w:t>
-            </w:r>
-            <w:r>
-              <w:rPr>
-                <w:b w:val="1"/>
-                <w:sz w:val="20"/>
-                <w:szCs w:val="20"/>
-                <w:rtl w:val="0"/>
-              </w:rPr>
-              <w:t xml:space="preserve">/6/2023</w:t>
+                <w:rFonts w:ascii="Times New Roman" w:cs="Times New Roman" w:eastAsia="Times New Roman" w:hAnsi="Times New Roman"/>
+                <w:sz w:val="24"/>
+                <w:szCs w:val="24"/>
+                <w:rtl w:val="0"/>
+              </w:rPr>
+              <w:t xml:space="preserve">Corrección de errores</w:t>
             </w:r>
           </w:p>
         </w:tc>
@@ -845,103 +1132,23 @@
           </w:tcPr>
           <w:p>
             <w:pPr>
-              <w:rPr>
-                <w:b w:val="1"/>
-                <w:sz w:val="20"/>
-                <w:szCs w:val="20"/>
+              <w:jc w:val="center"/>
+              <w:rPr>
+                <w:rFonts w:ascii="Times New Roman" w:cs="Times New Roman" w:eastAsia="Times New Roman" w:hAnsi="Times New Roman"/>
+                <w:sz w:val="24"/>
+                <w:szCs w:val="24"/>
               </w:rPr>
             </w:pPr>
             <w:bookmarkStart w:colFirst="0" w:colLast="0" w:name="_30j0zll" w:id="0"/>
             <w:bookmarkEnd w:id="0"/>
             <w:r>
               <w:rPr>
-                <w:b w:val="1"/>
-                <w:sz w:val="20"/>
-                <w:szCs w:val="20"/>
-                <w:rtl w:val="0"/>
-              </w:rPr>
-              <w:t xml:space="preserve">1.0</w:t>
-            </w:r>
-          </w:p>
-        </w:tc>
-        <w:tc>
-          <w:tcPr>
-            <w:tcBorders>
-              <w:top w:color="000000" w:space="0" w:sz="0" w:val="nil"/>
-              <w:left w:color="000000" w:space="0" w:sz="0" w:val="nil"/>
-              <w:bottom w:color="000000" w:space="0" w:sz="8" w:val="single"/>
-              <w:right w:color="000000" w:space="0" w:sz="8" w:val="single"/>
-            </w:tcBorders>
-            <w:shd w:fill="auto" w:val="clear"/>
-            <w:tcMar>
-              <w:top w:w="100.0" w:type="dxa"/>
-              <w:left w:w="100.0" w:type="dxa"/>
-              <w:bottom w:w="100.0" w:type="dxa"/>
-              <w:right w:w="100.0" w:type="dxa"/>
-            </w:tcMar>
-            <w:vAlign w:val="top"/>
-          </w:tcPr>
-          <w:p>
-            <w:pPr>
-              <w:rPr>
-                <w:b w:val="1"/>
-                <w:sz w:val="18"/>
-                <w:szCs w:val="18"/>
-              </w:rPr>
-            </w:pPr>
-            <w:bookmarkStart w:colFirst="0" w:colLast="0" w:name="_30j0zll" w:id="0"/>
-            <w:bookmarkEnd w:id="0"/>
-            <w:r>
-              <w:rPr>
-                <w:b w:val="1"/>
-                <w:sz w:val="18"/>
-                <w:szCs w:val="18"/>
-                <w:rtl w:val="0"/>
-              </w:rPr>
-              <w:t xml:space="preserve">Creación del documento</w:t>
-            </w:r>
-          </w:p>
-        </w:tc>
-        <w:tc>
-          <w:tcPr>
-            <w:tcBorders>
-              <w:top w:color="000000" w:space="0" w:sz="0" w:val="nil"/>
-              <w:left w:color="000000" w:space="0" w:sz="0" w:val="nil"/>
-              <w:bottom w:color="000000" w:space="0" w:sz="8" w:val="single"/>
-              <w:right w:color="000000" w:space="0" w:sz="8" w:val="single"/>
-            </w:tcBorders>
-            <w:shd w:fill="auto" w:val="clear"/>
-            <w:tcMar>
-              <w:top w:w="100.0" w:type="dxa"/>
-              <w:left w:w="100.0" w:type="dxa"/>
-              <w:bottom w:w="100.0" w:type="dxa"/>
-              <w:right w:w="100.0" w:type="dxa"/>
-            </w:tcMar>
-            <w:vAlign w:val="top"/>
-          </w:tcPr>
-          <w:p>
-            <w:pPr>
-              <w:rPr>
-                <w:b w:val="1"/>
-                <w:sz w:val="20"/>
-                <w:szCs w:val="20"/>
-              </w:rPr>
-            </w:pPr>
-            <w:bookmarkStart w:colFirst="0" w:colLast="0" w:name="_30j0zll" w:id="0"/>
-            <w:bookmarkEnd w:id="0"/>
-            <w:r>
-              <w:rPr>
-                <w:b w:val="1"/>
-                <w:sz w:val="20"/>
-                <w:szCs w:val="20"/>
+                <w:rFonts w:ascii="Times New Roman" w:cs="Times New Roman" w:eastAsia="Times New Roman" w:hAnsi="Times New Roman"/>
+                <w:sz w:val="24"/>
+                <w:szCs w:val="24"/>
                 <w:rtl w:val="0"/>
               </w:rPr>
               <w:t xml:space="preserve">Anthony Bedia Gonzales</w:t>
-            </w:r>
-            <w:r>
-              <w:rPr>
-                <w:rtl w:val="0"/>
-              </w:rPr>
             </w:r>
           </w:p>
         </w:tc>
@@ -991,7 +1198,7 @@
     <w:tbl>
       <w:tblPr>
         <w:tblStyle w:val="Table2"/>
-        <w:tblW w:w="9000.0" w:type="dxa"/>
+        <w:tblW w:w="9060.0" w:type="dxa"/>
         <w:jc w:val="left"/>
         <w:tblBorders>
           <w:top w:color="000000" w:space="0" w:sz="8" w:val="single"/>
@@ -1006,22 +1213,77 @@
       </w:tblPr>
       <w:tblGrid>
         <w:gridCol w:w="1620"/>
-        <w:gridCol w:w="7380"/>
+        <w:gridCol w:w="7440"/>
         <w:tblGridChange w:id="0">
           <w:tblGrid>
             <w:gridCol w:w="1620"/>
-            <w:gridCol w:w="7380"/>
+            <w:gridCol w:w="7440"/>
           </w:tblGrid>
         </w:tblGridChange>
       </w:tblGrid>
       <w:tr>
         <w:trPr>
           <w:cantSplit w:val="0"/>
+          <w:trHeight w:val="440" w:hRule="atLeast"/>
           <w:tblHeader w:val="0"/>
         </w:trPr>
         <w:tc>
           <w:tcPr>
-            <w:shd w:fill="auto" w:val="clear"/>
+            <w:gridSpan w:val="2"/>
+            <w:shd w:fill="d9ead3" w:val="clear"/>
+            <w:tcMar>
+              <w:top w:w="100.0" w:type="dxa"/>
+              <w:left w:w="100.0" w:type="dxa"/>
+              <w:bottom w:w="100.0" w:type="dxa"/>
+              <w:right w:w="100.0" w:type="dxa"/>
+            </w:tcMar>
+            <w:vAlign w:val="top"/>
+          </w:tcPr>
+          <w:p>
+            <w:pPr>
+              <w:keepNext w:val="0"/>
+              <w:keepLines w:val="0"/>
+              <w:pageBreakBefore w:val="0"/>
+              <w:widowControl w:val="0"/>
+              <w:pBdr>
+                <w:top w:space="0" w:sz="0" w:val="nil"/>
+                <w:left w:space="0" w:sz="0" w:val="nil"/>
+                <w:bottom w:space="0" w:sz="0" w:val="nil"/>
+                <w:right w:space="0" w:sz="0" w:val="nil"/>
+                <w:between w:space="0" w:sz="0" w:val="nil"/>
+              </w:pBdr>
+              <w:shd w:fill="auto" w:val="clear"/>
+              <w:spacing w:after="0" w:before="0" w:line="240" w:lineRule="auto"/>
+              <w:ind w:left="0" w:right="0" w:firstLine="0"/>
+              <w:jc w:val="center"/>
+              <w:rPr>
+                <w:rFonts w:ascii="Times New Roman" w:cs="Times New Roman" w:eastAsia="Times New Roman" w:hAnsi="Times New Roman"/>
+                <w:b w:val="1"/>
+                <w:sz w:val="30"/>
+                <w:szCs w:val="30"/>
+              </w:rPr>
+            </w:pPr>
+            <w:r>
+              <w:rPr>
+                <w:rFonts w:ascii="Times New Roman" w:cs="Times New Roman" w:eastAsia="Times New Roman" w:hAnsi="Times New Roman"/>
+                <w:b w:val="1"/>
+                <w:sz w:val="30"/>
+                <w:szCs w:val="30"/>
+                <w:rtl w:val="0"/>
+              </w:rPr>
+              <w:t xml:space="preserve">Mejora del sistema de reportes</w:t>
+            </w:r>
+          </w:p>
+        </w:tc>
+      </w:tr>
+      <w:tr>
+        <w:trPr>
+          <w:cantSplit w:val="0"/>
+          <w:tblHeader w:val="0"/>
+        </w:trPr>
+        <w:tc>
+          <w:tcPr>
+            <w:shd w:fill="fff2cc" w:val="clear"/>
             <w:tcMar>
               <w:top w:w="100.0" w:type="dxa"/>
               <w:left w:w="100.0" w:type="dxa"/>
@@ -1107,7 +1369,7 @@
                 <w:szCs w:val="24"/>
                 <w:rtl w:val="0"/>
               </w:rPr>
-              <w:t xml:space="preserve">01-Mejora del sistema de reportes</w:t>
+              <w:t xml:space="preserve">01 - Mejora del sistema de reportes</w:t>
             </w:r>
           </w:p>
         </w:tc>
@@ -1119,7 +1381,7 @@
         </w:trPr>
         <w:tc>
           <w:tcPr>
-            <w:shd w:fill="auto" w:val="clear"/>
+            <w:shd w:fill="fff2cc" w:val="clear"/>
             <w:tcMar>
               <w:top w:w="100.0" w:type="dxa"/>
               <w:left w:w="100.0" w:type="dxa"/>
@@ -1217,7 +1479,7 @@
         </w:trPr>
         <w:tc>
           <w:tcPr>
-            <w:shd w:fill="auto" w:val="clear"/>
+            <w:shd w:fill="fff2cc" w:val="clear"/>
             <w:tcMar>
               <w:top w:w="100.0" w:type="dxa"/>
               <w:left w:w="100.0" w:type="dxa"/>
@@ -1315,7 +1577,7 @@
         </w:trPr>
         <w:tc>
           <w:tcPr>
-            <w:shd w:fill="auto" w:val="clear"/>
+            <w:shd w:fill="fff2cc" w:val="clear"/>
             <w:tcMar>
               <w:top w:w="100.0" w:type="dxa"/>
               <w:left w:w="100.0" w:type="dxa"/>
@@ -1401,7 +1663,7 @@
         </w:trPr>
         <w:tc>
           <w:tcPr>
-            <w:shd w:fill="auto" w:val="clear"/>
+            <w:shd w:fill="fff2cc" w:val="clear"/>
             <w:tcMar>
               <w:top w:w="100.0" w:type="dxa"/>
               <w:left w:w="100.0" w:type="dxa"/>
@@ -1499,7 +1761,7 @@
         </w:trPr>
         <w:tc>
           <w:tcPr>
-            <w:shd w:fill="auto" w:val="clear"/>
+            <w:shd w:fill="fff2cc" w:val="clear"/>
             <w:tcMar>
               <w:top w:w="100.0" w:type="dxa"/>
               <w:left w:w="100.0" w:type="dxa"/>
@@ -1571,21 +1833,21 @@
               <w:shd w:fill="auto" w:val="clear"/>
               <w:spacing w:after="0" w:before="0" w:line="240" w:lineRule="auto"/>
               <w:ind w:left="0" w:right="0" w:firstLine="0"/>
-              <w:jc w:val="left"/>
-              <w:rPr>
-                <w:rFonts w:ascii="Times New Roman" w:cs="Times New Roman" w:eastAsia="Times New Roman" w:hAnsi="Times New Roman"/>
-                <w:sz w:val="24"/>
-                <w:szCs w:val="24"/>
-              </w:rPr>
-            </w:pPr>
-            <w:r>
-              <w:rPr>
-                <w:rFonts w:ascii="Times New Roman" w:cs="Times New Roman" w:eastAsia="Times New Roman" w:hAnsi="Times New Roman"/>
-                <w:sz w:val="24"/>
-                <w:szCs w:val="24"/>
-                <w:rtl w:val="0"/>
-              </w:rPr>
-              <w:t xml:space="preserve">Al momento que el usuario empresa genera el reporte de un preso, en vez que él tenga que filtrar por tiempo de pena o nivel de peligrosidad el sistema automáticamente generará el reporte con ambos filtros.  </w:t>
+              <w:jc w:val="both"/>
+              <w:rPr>
+                <w:rFonts w:ascii="Times New Roman" w:cs="Times New Roman" w:eastAsia="Times New Roman" w:hAnsi="Times New Roman"/>
+                <w:sz w:val="24"/>
+                <w:szCs w:val="24"/>
+              </w:rPr>
+            </w:pPr>
+            <w:r>
+              <w:rPr>
+                <w:rFonts w:ascii="Times New Roman" w:cs="Times New Roman" w:eastAsia="Times New Roman" w:hAnsi="Times New Roman"/>
+                <w:sz w:val="24"/>
+                <w:szCs w:val="24"/>
+                <w:rtl w:val="0"/>
+              </w:rPr>
+              <w:t xml:space="preserve">Que el usuario tenga la posibilidad de generar el PDF con ambos filtros de forma automática.</w:t>
             </w:r>
           </w:p>
         </w:tc>
@@ -1597,7 +1859,7 @@
         </w:trPr>
         <w:tc>
           <w:tcPr>
-            <w:shd w:fill="auto" w:val="clear"/>
+            <w:shd w:fill="fff2cc" w:val="clear"/>
             <w:tcMar>
               <w:top w:w="100.0" w:type="dxa"/>
               <w:left w:w="100.0" w:type="dxa"/>
@@ -1668,21 +1930,21 @@
               <w:shd w:fill="auto" w:val="clear"/>
               <w:spacing w:after="0" w:before="0" w:line="240" w:lineRule="auto"/>
               <w:ind w:left="0" w:right="0" w:firstLine="0"/>
-              <w:jc w:val="left"/>
-              <w:rPr>
-                <w:rFonts w:ascii="Times New Roman" w:cs="Times New Roman" w:eastAsia="Times New Roman" w:hAnsi="Times New Roman"/>
-                <w:sz w:val="24"/>
-                <w:szCs w:val="24"/>
-              </w:rPr>
-            </w:pPr>
-            <w:r>
-              <w:rPr>
-                <w:rFonts w:ascii="Times New Roman" w:cs="Times New Roman" w:eastAsia="Times New Roman" w:hAnsi="Times New Roman"/>
-                <w:sz w:val="24"/>
-                <w:szCs w:val="24"/>
-                <w:rtl w:val="0"/>
-              </w:rPr>
-              <w:t xml:space="preserve">Para mejorar la rapidez y eficiencia del programa a la hora de generar el reporte. Esto se notará más cuando los usuarios empresas generen muchos reportes a la vez de diferentes presos, ya que no tendrán que volver a generar otro reporte más si quieren tener la información del otro filtro.</w:t>
+              <w:jc w:val="both"/>
+              <w:rPr>
+                <w:rFonts w:ascii="Times New Roman" w:cs="Times New Roman" w:eastAsia="Times New Roman" w:hAnsi="Times New Roman"/>
+                <w:sz w:val="24"/>
+                <w:szCs w:val="24"/>
+              </w:rPr>
+            </w:pPr>
+            <w:r>
+              <w:rPr>
+                <w:rFonts w:ascii="Times New Roman" w:cs="Times New Roman" w:eastAsia="Times New Roman" w:hAnsi="Times New Roman"/>
+                <w:sz w:val="24"/>
+                <w:szCs w:val="24"/>
+                <w:rtl w:val="0"/>
+              </w:rPr>
+              <w:t xml:space="preserve">Para mejorar la rapidez y tener mayor facilidad en uso del programa a la hora de generar el reporte. Esto se notará más cuando los usuarios empresas generen muchos reportes a la vez de diferentes presos, ya que no tendrán que volver a generar otro reporte más si quieren tener la información del otro filtro.</w:t>
             </w:r>
           </w:p>
         </w:tc>

</xml_diff>